<commit_message>
Ajustes na Tabela no Formulário
</commit_message>
<xml_diff>
--- a/TERMO.docx
+++ b/TERMO.docx
@@ -14,8 +14,6 @@
           <w:szCs w:val="22"/>
         </w:rPr>
       </w:pPr>
-      <w:bookmarkStart w:id="0" w:name="_GoBack"/>
-      <w:bookmarkEnd w:id="0"/>
     </w:p>
     <w:p>
       <w:pPr>
@@ -1211,8 +1209,26 @@
           <w:sz w:val="22"/>
           <w:szCs w:val="22"/>
         </w:rPr>
+        <w:t xml:space="preserve">/* </w:t>
+      </w:r>
+      <w:r>
+        <w:rPr>
+          <w:rFonts w:ascii="Times New Roman" w:hAnsi="Times New Roman" w:cs="Times New Roman"/>
+          <w:sz w:val="22"/>
+          <w:szCs w:val="22"/>
+        </w:rPr>
         <w:t>Exame Solicitado: ____________ | Hora da Coleta: ____:____</w:t>
       </w:r>
+      <w:r>
+        <w:rPr>
+          <w:rFonts w:ascii="Times New Roman" w:hAnsi="Times New Roman" w:cs="Times New Roman"/>
+          <w:sz w:val="22"/>
+          <w:szCs w:val="22"/>
+        </w:rPr>
+        <w:t xml:space="preserve"> */</w:t>
+      </w:r>
+      <w:bookmarkStart w:id="0" w:name="_GoBack"/>
+      <w:bookmarkEnd w:id="0"/>
     </w:p>
     <w:p>
       <w:pPr>

</xml_diff>